<commit_message>
updated the code with edge conditions
</commit_message>
<xml_diff>
--- a/CSC500/module3/Module3_Critical_Thinking.docx
+++ b/CSC500/module3/Module3_Critical_Thinking.docx
@@ -9,8 +9,8 @@
           <w:b/>
           <w:bCs/>
           <w:noProof/>
-          <w:sz w:val="44"/>
-          <w:szCs w:val="44"/>
+          <w:sz w:val="40"/>
+          <w:szCs w:val="40"/>
           <w:u w:val="single"/>
         </w:rPr>
       </w:pPr>
@@ -20,8 +20,8 @@
           <w:bCs/>
           <w:noProof/>
           <w:color w:val="FF0000"/>
-          <w:sz w:val="44"/>
-          <w:szCs w:val="44"/>
+          <w:sz w:val="40"/>
+          <w:szCs w:val="40"/>
           <w:u w:val="single"/>
         </w:rPr>
         <w:t>Module</w:t>
@@ -32,8 +32,8 @@
           <w:bCs/>
           <w:noProof/>
           <w:color w:val="FF0000"/>
-          <w:sz w:val="44"/>
-          <w:szCs w:val="44"/>
+          <w:sz w:val="40"/>
+          <w:szCs w:val="40"/>
           <w:u w:val="single"/>
         </w:rPr>
         <w:t>3</w:t>
@@ -43,8 +43,8 @@
           <w:b/>
           <w:bCs/>
           <w:noProof/>
-          <w:sz w:val="44"/>
-          <w:szCs w:val="44"/>
+          <w:sz w:val="40"/>
+          <w:szCs w:val="40"/>
           <w:u w:val="single"/>
         </w:rPr>
         <w:t xml:space="preserve"> Critical Thinking </w:t>
@@ -55,8 +55,8 @@
           <w:bCs/>
           <w:noProof/>
           <w:color w:val="FF0000"/>
-          <w:sz w:val="44"/>
-          <w:szCs w:val="44"/>
+          <w:sz w:val="40"/>
+          <w:szCs w:val="40"/>
           <w:u w:val="single"/>
         </w:rPr>
         <w:t xml:space="preserve">Git </w:t>
@@ -66,8 +66,8 @@
           <w:b/>
           <w:bCs/>
           <w:noProof/>
-          <w:sz w:val="44"/>
-          <w:szCs w:val="44"/>
+          <w:sz w:val="40"/>
+          <w:szCs w:val="40"/>
           <w:u w:val="single"/>
         </w:rPr>
         <w:t>Repo</w:t>
@@ -91,28 +91,40 @@
             <w:pPr>
               <w:rPr>
                 <w:noProof/>
-                <w:sz w:val="24"/>
-                <w:szCs w:val="24"/>
               </w:rPr>
             </w:pPr>
           </w:p>
           <w:p>
             <w:pPr>
               <w:rPr>
-                <w:noProof/>
-                <w:sz w:val="24"/>
-                <w:szCs w:val="24"/>
+                <w:sz w:val="20"/>
+                <w:szCs w:val="20"/>
               </w:rPr>
             </w:pPr>
             <w:hyperlink r:id="rId4" w:history="1">
               <w:r>
                 <w:rPr>
                   <w:rStyle w:val="Hyperlink"/>
-                  <w:noProof/>
-                  <w:sz w:val="24"/>
-                  <w:szCs w:val="24"/>
+                  <w:sz w:val="20"/>
+                  <w:szCs w:val="20"/>
                 </w:rPr>
-                <w:t>https://github.com/sankar228/csu-ms-aiml/tree/3b8cf02b7b0cc0392403b300dbf35ff1179f19b9/CSC500/module3</w:t>
+                <w:t>https://github.com/sankar228/csu-ms-aiml/tree/e1a2125165854b90a9caace8350def265f18</w:t>
+              </w:r>
+              <w:r>
+                <w:rPr>
+                  <w:rStyle w:val="Hyperlink"/>
+                  <w:sz w:val="20"/>
+                  <w:szCs w:val="20"/>
+                </w:rPr>
+                <w:t>b</w:t>
+              </w:r>
+              <w:r>
+                <w:rPr>
+                  <w:rStyle w:val="Hyperlink"/>
+                  <w:sz w:val="20"/>
+                  <w:szCs w:val="20"/>
+                </w:rPr>
+                <w:t>7b8/CSC500/module3</w:t>
               </w:r>
             </w:hyperlink>
           </w:p>
@@ -120,8 +132,6 @@
             <w:pPr>
               <w:rPr>
                 <w:noProof/>
-                <w:sz w:val="24"/>
-                <w:szCs w:val="24"/>
               </w:rPr>
             </w:pPr>
           </w:p>
@@ -133,8 +143,6 @@
         <w:spacing w:line="240" w:lineRule="auto"/>
         <w:rPr>
           <w:noProof/>
-          <w:sz w:val="24"/>
-          <w:szCs w:val="24"/>
         </w:rPr>
       </w:pPr>
     </w:p>
@@ -143,8 +151,6 @@
         <w:spacing w:line="240" w:lineRule="auto"/>
         <w:rPr>
           <w:noProof/>
-          <w:sz w:val="24"/>
-          <w:szCs w:val="24"/>
         </w:rPr>
       </w:pPr>
     </w:p>
@@ -153,8 +159,6 @@
         <w:spacing w:line="240" w:lineRule="auto"/>
         <w:rPr>
           <w:noProof/>
-          <w:sz w:val="24"/>
-          <w:szCs w:val="24"/>
         </w:rPr>
       </w:pPr>
     </w:p>
@@ -165,8 +169,8 @@
           <w:b/>
           <w:bCs/>
           <w:noProof/>
-          <w:sz w:val="44"/>
-          <w:szCs w:val="44"/>
+          <w:sz w:val="40"/>
+          <w:szCs w:val="40"/>
           <w:u w:val="single"/>
         </w:rPr>
       </w:pPr>
@@ -176,8 +180,8 @@
           <w:bCs/>
           <w:noProof/>
           <w:color w:val="FF0000"/>
-          <w:sz w:val="44"/>
-          <w:szCs w:val="44"/>
+          <w:sz w:val="40"/>
+          <w:szCs w:val="40"/>
           <w:u w:val="single"/>
         </w:rPr>
         <w:t xml:space="preserve">Part1 </w:t>
@@ -187,8 +191,8 @@
           <w:b/>
           <w:bCs/>
           <w:noProof/>
-          <w:sz w:val="44"/>
-          <w:szCs w:val="44"/>
+          <w:sz w:val="40"/>
+          <w:szCs w:val="40"/>
           <w:u w:val="single"/>
         </w:rPr>
         <w:t>source code</w:t>
@@ -199,18 +203,57 @@
         <w:spacing w:line="240" w:lineRule="auto"/>
         <w:rPr>
           <w:noProof/>
+        </w:rPr>
+      </w:pPr>
+      <w:r>
+        <w:rPr>
+          <w:b/>
+          <w:bCs/>
           <w:sz w:val="24"/>
           <w:szCs w:val="24"/>
         </w:rPr>
-      </w:pPr>
+        <w:t>Problem statement:</w:t>
+      </w:r>
       <w:r>
         <w:rPr>
-          <w:noProof/>
           <w:sz w:val="24"/>
           <w:szCs w:val="24"/>
         </w:rPr>
+        <w:t xml:space="preserve"> </w:t>
+      </w:r>
+      <w:r>
+        <w:rPr>
+          <w:noProof/>
+        </w:rPr>
         <w:t>Write a program that calculates the total amount of a meal purchased at a restaurant. The program should ask the user to enter the charge for the food and then calculate the amounts with an 18 percent tip and 7 percent sales tax. Display each of these amounts and the total price.</w:t>
       </w:r>
+    </w:p>
+    <w:p>
+      <w:pPr>
+        <w:rPr>
+          <w:b/>
+          <w:bCs/>
+          <w:sz w:val="24"/>
+          <w:szCs w:val="24"/>
+        </w:rPr>
+      </w:pPr>
+      <w:r>
+        <w:rPr>
+          <w:b/>
+          <w:bCs/>
+          <w:sz w:val="24"/>
+          <w:szCs w:val="24"/>
+        </w:rPr>
+        <w:t>Code:</w:t>
+      </w:r>
+    </w:p>
+    <w:p>
+      <w:pPr>
+        <w:spacing w:line="240" w:lineRule="auto"/>
+        <w:rPr>
+          <w:noProof/>
+        </w:rPr>
+      </w:pPr>
     </w:p>
     <w:tbl>
       <w:tblPr>
@@ -220,775 +263,356 @@
         <w:tblLook w:val="04A0" w:firstRow="1" w:lastRow="0" w:firstColumn="1" w:lastColumn="0" w:noHBand="0" w:noVBand="1"/>
       </w:tblPr>
       <w:tblGrid>
-        <w:gridCol w:w="8031"/>
+        <w:gridCol w:w="7397"/>
       </w:tblGrid>
       <w:tr>
         <w:trPr>
-          <w:trHeight w:val="4940"/>
+          <w:trHeight w:val="3912"/>
         </w:trPr>
         <w:tc>
           <w:tcPr>
-            <w:tcW w:w="8031" w:type="dxa"/>
+            <w:tcW w:w="7397" w:type="dxa"/>
           </w:tcPr>
           <w:p>
-            <w:pPr>
-              <w:rPr>
-                <w:sz w:val="24"/>
-                <w:szCs w:val="24"/>
-              </w:rPr>
-            </w:pPr>
-            <w:r>
-              <w:rPr>
-                <w:sz w:val="24"/>
-                <w:szCs w:val="24"/>
-              </w:rPr>
+            <w:r>
               <w:t xml:space="preserve">def </w:t>
             </w:r>
             <w:proofErr w:type="gramStart"/>
             <w:r>
-              <w:rPr>
-                <w:sz w:val="24"/>
-                <w:szCs w:val="24"/>
-              </w:rPr>
               <w:t>main(</w:t>
             </w:r>
             <w:proofErr w:type="gramEnd"/>
             <w:r>
-              <w:rPr>
-                <w:sz w:val="24"/>
-                <w:szCs w:val="24"/>
-              </w:rPr>
               <w:t>):</w:t>
             </w:r>
           </w:p>
           <w:p>
-            <w:pPr>
-              <w:rPr>
-                <w:sz w:val="24"/>
-                <w:szCs w:val="24"/>
-              </w:rPr>
-            </w:pPr>
-            <w:r>
-              <w:rPr>
-                <w:sz w:val="24"/>
-                <w:szCs w:val="24"/>
-              </w:rPr>
+            <w:r>
               <w:t xml:space="preserve">    </w:t>
             </w:r>
             <w:proofErr w:type="gramStart"/>
             <w:r>
-              <w:rPr>
-                <w:sz w:val="24"/>
-                <w:szCs w:val="24"/>
-              </w:rPr>
               <w:t>print(</w:t>
             </w:r>
             <w:proofErr w:type="gramEnd"/>
             <w:r>
-              <w:rPr>
-                <w:sz w:val="24"/>
-                <w:szCs w:val="24"/>
-              </w:rPr>
               <w:t>"Food Bill details")</w:t>
             </w:r>
           </w:p>
           <w:p>
-            <w:pPr>
-              <w:rPr>
-                <w:sz w:val="24"/>
-                <w:szCs w:val="24"/>
-              </w:rPr>
-            </w:pPr>
-            <w:r>
-              <w:rPr>
-                <w:sz w:val="24"/>
-                <w:szCs w:val="24"/>
-              </w:rPr>
+            <w:r>
               <w:t xml:space="preserve">    </w:t>
             </w:r>
             <w:proofErr w:type="spellStart"/>
             <w:r>
-              <w:rPr>
-                <w:sz w:val="24"/>
-                <w:szCs w:val="24"/>
-              </w:rPr>
               <w:t>foodprice</w:t>
             </w:r>
             <w:proofErr w:type="spellEnd"/>
             <w:r>
-              <w:rPr>
-                <w:sz w:val="24"/>
-                <w:szCs w:val="24"/>
-              </w:rPr>
               <w:t xml:space="preserve"> = </w:t>
             </w:r>
             <w:proofErr w:type="gramStart"/>
             <w:r>
-              <w:rPr>
-                <w:sz w:val="24"/>
-                <w:szCs w:val="24"/>
-              </w:rPr>
               <w:t>round(</w:t>
             </w:r>
             <w:proofErr w:type="gramEnd"/>
             <w:r>
-              <w:rPr>
-                <w:sz w:val="24"/>
-                <w:szCs w:val="24"/>
-              </w:rPr>
               <w:t>float(input("Please enter the food price: ")), 2)</w:t>
             </w:r>
           </w:p>
           <w:p>
-            <w:pPr>
-              <w:rPr>
-                <w:sz w:val="24"/>
-                <w:szCs w:val="24"/>
-              </w:rPr>
-            </w:pPr>
-            <w:r>
-              <w:rPr>
-                <w:sz w:val="24"/>
-                <w:szCs w:val="24"/>
-              </w:rPr>
+            <w:r>
               <w:t xml:space="preserve">    </w:t>
             </w:r>
           </w:p>
           <w:p>
-            <w:pPr>
-              <w:rPr>
-                <w:sz w:val="24"/>
-                <w:szCs w:val="24"/>
-              </w:rPr>
-            </w:pPr>
-            <w:r>
-              <w:rPr>
-                <w:sz w:val="24"/>
-                <w:szCs w:val="24"/>
-              </w:rPr>
+            <w:r>
               <w:t>    if (</w:t>
             </w:r>
             <w:proofErr w:type="spellStart"/>
             <w:r>
-              <w:rPr>
-                <w:sz w:val="24"/>
-                <w:szCs w:val="24"/>
-              </w:rPr>
               <w:t>foodprice</w:t>
             </w:r>
             <w:proofErr w:type="spellEnd"/>
             <w:r>
-              <w:rPr>
-                <w:sz w:val="24"/>
-                <w:szCs w:val="24"/>
-              </w:rPr>
               <w:t xml:space="preserve"> == None or </w:t>
             </w:r>
             <w:proofErr w:type="spellStart"/>
             <w:r>
-              <w:rPr>
-                <w:sz w:val="24"/>
-                <w:szCs w:val="24"/>
-              </w:rPr>
               <w:t>foodprice</w:t>
             </w:r>
             <w:proofErr w:type="spellEnd"/>
             <w:r>
-              <w:rPr>
-                <w:sz w:val="24"/>
-                <w:szCs w:val="24"/>
-              </w:rPr>
               <w:t xml:space="preserve"> &lt;= 0):</w:t>
             </w:r>
           </w:p>
           <w:p>
-            <w:pPr>
-              <w:rPr>
-                <w:sz w:val="24"/>
-                <w:szCs w:val="24"/>
-              </w:rPr>
-            </w:pPr>
-            <w:r>
-              <w:rPr>
-                <w:sz w:val="24"/>
-                <w:szCs w:val="24"/>
-              </w:rPr>
+            <w:r>
               <w:t xml:space="preserve">        </w:t>
             </w:r>
             <w:proofErr w:type="gramStart"/>
             <w:r>
-              <w:rPr>
-                <w:sz w:val="24"/>
-                <w:szCs w:val="24"/>
-              </w:rPr>
               <w:t>print(</w:t>
             </w:r>
             <w:proofErr w:type="gramEnd"/>
             <w:r>
-              <w:rPr>
-                <w:sz w:val="24"/>
-                <w:szCs w:val="24"/>
-              </w:rPr>
               <w:t>"Invalid food price")</w:t>
             </w:r>
           </w:p>
           <w:p>
-            <w:pPr>
-              <w:rPr>
-                <w:sz w:val="24"/>
-                <w:szCs w:val="24"/>
-              </w:rPr>
-            </w:pPr>
-            <w:r>
-              <w:rPr>
-                <w:sz w:val="24"/>
-                <w:szCs w:val="24"/>
-              </w:rPr>
-              <w:t>        exit</w:t>
-            </w:r>
-          </w:p>
-          <w:p>
-            <w:pPr>
-              <w:rPr>
-                <w:sz w:val="24"/>
-                <w:szCs w:val="24"/>
-              </w:rPr>
-            </w:pPr>
-            <w:r>
-              <w:rPr>
-                <w:sz w:val="24"/>
-                <w:szCs w:val="24"/>
-              </w:rPr>
+            <w:r>
+              <w:t>       </w:t>
+            </w:r>
+            <w:r>
+              <w:t xml:space="preserve"> </w:t>
+            </w:r>
+            <w:proofErr w:type="gramStart"/>
+            <w:r>
+              <w:t>exit(</w:t>
+            </w:r>
+            <w:proofErr w:type="gramEnd"/>
+            <w:r>
+              <w:t>1)</w:t>
+            </w:r>
+          </w:p>
+          <w:p/>
+          <w:p>
+            <w:r>
               <w:t xml:space="preserve">    </w:t>
             </w:r>
           </w:p>
           <w:p>
-            <w:pPr>
-              <w:rPr>
-                <w:sz w:val="24"/>
-                <w:szCs w:val="24"/>
-              </w:rPr>
-            </w:pPr>
-            <w:r>
-              <w:rPr>
-                <w:sz w:val="24"/>
-                <w:szCs w:val="24"/>
-              </w:rPr>
+            <w:r>
               <w:t xml:space="preserve">    </w:t>
             </w:r>
             <w:proofErr w:type="spellStart"/>
             <w:r>
-              <w:rPr>
-                <w:sz w:val="24"/>
-                <w:szCs w:val="24"/>
-              </w:rPr>
               <w:t>tip_amount</w:t>
             </w:r>
             <w:proofErr w:type="spellEnd"/>
             <w:r>
-              <w:rPr>
-                <w:sz w:val="24"/>
-                <w:szCs w:val="24"/>
-              </w:rPr>
               <w:t xml:space="preserve"> </w:t>
             </w:r>
             <w:proofErr w:type="gramStart"/>
             <w:r>
-              <w:rPr>
-                <w:sz w:val="24"/>
-                <w:szCs w:val="24"/>
-              </w:rPr>
               <w:t>=  round</w:t>
             </w:r>
             <w:proofErr w:type="gramEnd"/>
             <w:r>
-              <w:rPr>
-                <w:sz w:val="24"/>
-                <w:szCs w:val="24"/>
-              </w:rPr>
               <w:t>(</w:t>
             </w:r>
             <w:proofErr w:type="spellStart"/>
             <w:r>
-              <w:rPr>
-                <w:sz w:val="24"/>
-                <w:szCs w:val="24"/>
-              </w:rPr>
               <w:t>foodprice</w:t>
             </w:r>
             <w:proofErr w:type="spellEnd"/>
             <w:r>
-              <w:rPr>
-                <w:sz w:val="24"/>
-                <w:szCs w:val="24"/>
-              </w:rPr>
               <w:t xml:space="preserve"> * (18/100), 2)</w:t>
             </w:r>
           </w:p>
           <w:p>
-            <w:pPr>
-              <w:rPr>
-                <w:sz w:val="24"/>
-                <w:szCs w:val="24"/>
-              </w:rPr>
-            </w:pPr>
-            <w:r>
-              <w:rPr>
-                <w:sz w:val="24"/>
-                <w:szCs w:val="24"/>
-              </w:rPr>
+            <w:r>
               <w:t xml:space="preserve">    </w:t>
             </w:r>
             <w:proofErr w:type="spellStart"/>
             <w:r>
-              <w:rPr>
-                <w:sz w:val="24"/>
-                <w:szCs w:val="24"/>
-              </w:rPr>
               <w:t>sales_tax</w:t>
             </w:r>
             <w:proofErr w:type="spellEnd"/>
             <w:r>
-              <w:rPr>
-                <w:sz w:val="24"/>
-                <w:szCs w:val="24"/>
-              </w:rPr>
               <w:t xml:space="preserve"> = </w:t>
             </w:r>
             <w:proofErr w:type="gramStart"/>
             <w:r>
-              <w:rPr>
-                <w:sz w:val="24"/>
-                <w:szCs w:val="24"/>
-              </w:rPr>
               <w:t>round(</w:t>
             </w:r>
             <w:proofErr w:type="spellStart"/>
             <w:proofErr w:type="gramEnd"/>
             <w:r>
-              <w:rPr>
-                <w:sz w:val="24"/>
-                <w:szCs w:val="24"/>
-              </w:rPr>
               <w:t>foodprice</w:t>
             </w:r>
             <w:proofErr w:type="spellEnd"/>
             <w:r>
-              <w:rPr>
-                <w:sz w:val="24"/>
-                <w:szCs w:val="24"/>
-              </w:rPr>
               <w:t xml:space="preserve"> * (7/100), 2)</w:t>
             </w:r>
           </w:p>
           <w:p>
-            <w:pPr>
-              <w:rPr>
-                <w:sz w:val="24"/>
-                <w:szCs w:val="24"/>
-              </w:rPr>
-            </w:pPr>
-            <w:r>
-              <w:rPr>
-                <w:sz w:val="24"/>
-                <w:szCs w:val="24"/>
-              </w:rPr>
+            <w:r>
               <w:t xml:space="preserve">    </w:t>
             </w:r>
           </w:p>
           <w:p>
-            <w:pPr>
-              <w:rPr>
-                <w:sz w:val="24"/>
-                <w:szCs w:val="24"/>
-              </w:rPr>
-            </w:pPr>
-            <w:r>
-              <w:rPr>
-                <w:sz w:val="24"/>
-                <w:szCs w:val="24"/>
-              </w:rPr>
+            <w:r>
               <w:t xml:space="preserve">    </w:t>
             </w:r>
             <w:proofErr w:type="spellStart"/>
             <w:r>
-              <w:rPr>
-                <w:sz w:val="24"/>
-                <w:szCs w:val="24"/>
-              </w:rPr>
               <w:t>total_price</w:t>
             </w:r>
             <w:proofErr w:type="spellEnd"/>
             <w:r>
-              <w:rPr>
-                <w:sz w:val="24"/>
-                <w:szCs w:val="24"/>
-              </w:rPr>
               <w:t xml:space="preserve"> = </w:t>
             </w:r>
             <w:proofErr w:type="gramStart"/>
             <w:r>
-              <w:rPr>
-                <w:sz w:val="24"/>
-                <w:szCs w:val="24"/>
-              </w:rPr>
               <w:t>round(</w:t>
             </w:r>
             <w:proofErr w:type="spellStart"/>
             <w:proofErr w:type="gramEnd"/>
             <w:r>
-              <w:rPr>
-                <w:sz w:val="24"/>
-                <w:szCs w:val="24"/>
-              </w:rPr>
               <w:t>foodprice</w:t>
             </w:r>
             <w:proofErr w:type="spellEnd"/>
             <w:r>
-              <w:rPr>
-                <w:sz w:val="24"/>
-                <w:szCs w:val="24"/>
-              </w:rPr>
               <w:t xml:space="preserve"> + </w:t>
             </w:r>
             <w:proofErr w:type="spellStart"/>
             <w:r>
-              <w:rPr>
-                <w:sz w:val="24"/>
-                <w:szCs w:val="24"/>
-              </w:rPr>
               <w:t>tip_amount</w:t>
             </w:r>
             <w:proofErr w:type="spellEnd"/>
             <w:r>
-              <w:rPr>
-                <w:sz w:val="24"/>
-                <w:szCs w:val="24"/>
-              </w:rPr>
               <w:t xml:space="preserve"> + </w:t>
             </w:r>
             <w:proofErr w:type="spellStart"/>
             <w:r>
-              <w:rPr>
-                <w:sz w:val="24"/>
-                <w:szCs w:val="24"/>
-              </w:rPr>
               <w:t>sales_tax</w:t>
             </w:r>
             <w:proofErr w:type="spellEnd"/>
             <w:r>
-              <w:rPr>
-                <w:sz w:val="24"/>
-                <w:szCs w:val="24"/>
-              </w:rPr>
               <w:t>, 2)</w:t>
             </w:r>
           </w:p>
           <w:p>
-            <w:pPr>
-              <w:rPr>
-                <w:sz w:val="24"/>
-                <w:szCs w:val="24"/>
-              </w:rPr>
-            </w:pPr>
-            <w:r>
-              <w:rPr>
-                <w:sz w:val="24"/>
-                <w:szCs w:val="24"/>
-              </w:rPr>
+            <w:r>
               <w:t xml:space="preserve">    </w:t>
             </w:r>
           </w:p>
           <w:p>
-            <w:pPr>
-              <w:rPr>
-                <w:sz w:val="24"/>
-                <w:szCs w:val="24"/>
-              </w:rPr>
-            </w:pPr>
-            <w:r>
-              <w:rPr>
-                <w:sz w:val="24"/>
-                <w:szCs w:val="24"/>
-              </w:rPr>
+            <w:r>
               <w:t xml:space="preserve">    </w:t>
             </w:r>
             <w:proofErr w:type="gramStart"/>
             <w:r>
-              <w:rPr>
-                <w:sz w:val="24"/>
-                <w:szCs w:val="24"/>
-              </w:rPr>
               <w:t>print(</w:t>
             </w:r>
             <w:proofErr w:type="spellStart"/>
             <w:proofErr w:type="gramEnd"/>
             <w:r>
-              <w:rPr>
-                <w:sz w:val="24"/>
-                <w:szCs w:val="24"/>
-              </w:rPr>
               <w:t>f"Food</w:t>
             </w:r>
             <w:proofErr w:type="spellEnd"/>
             <w:r>
-              <w:rPr>
-                <w:sz w:val="24"/>
-                <w:szCs w:val="24"/>
-              </w:rPr>
               <w:t xml:space="preserve"> price: ${</w:t>
             </w:r>
             <w:proofErr w:type="spellStart"/>
             <w:r>
-              <w:rPr>
-                <w:sz w:val="24"/>
-                <w:szCs w:val="24"/>
-              </w:rPr>
               <w:t>foodprice</w:t>
             </w:r>
             <w:proofErr w:type="spellEnd"/>
             <w:r>
-              <w:rPr>
-                <w:sz w:val="24"/>
-                <w:szCs w:val="24"/>
-              </w:rPr>
               <w:t>}")</w:t>
             </w:r>
           </w:p>
           <w:p>
-            <w:pPr>
-              <w:rPr>
-                <w:sz w:val="24"/>
-                <w:szCs w:val="24"/>
-              </w:rPr>
-            </w:pPr>
-            <w:r>
-              <w:rPr>
-                <w:sz w:val="24"/>
-                <w:szCs w:val="24"/>
-              </w:rPr>
+            <w:r>
               <w:t xml:space="preserve">    </w:t>
             </w:r>
             <w:proofErr w:type="gramStart"/>
             <w:r>
-              <w:rPr>
-                <w:sz w:val="24"/>
-                <w:szCs w:val="24"/>
-              </w:rPr>
               <w:t>print(</w:t>
             </w:r>
             <w:proofErr w:type="spellStart"/>
             <w:proofErr w:type="gramEnd"/>
             <w:r>
-              <w:rPr>
-                <w:sz w:val="24"/>
-                <w:szCs w:val="24"/>
-              </w:rPr>
               <w:t>f"Tip</w:t>
             </w:r>
             <w:proofErr w:type="spellEnd"/>
             <w:r>
-              <w:rPr>
-                <w:sz w:val="24"/>
-                <w:szCs w:val="24"/>
-              </w:rPr>
               <w:t>: ${</w:t>
             </w:r>
             <w:proofErr w:type="spellStart"/>
             <w:r>
-              <w:rPr>
-                <w:sz w:val="24"/>
-                <w:szCs w:val="24"/>
-              </w:rPr>
               <w:t>tip_amount</w:t>
             </w:r>
             <w:proofErr w:type="spellEnd"/>
             <w:r>
-              <w:rPr>
-                <w:sz w:val="24"/>
-                <w:szCs w:val="24"/>
-              </w:rPr>
               <w:t>}")</w:t>
             </w:r>
           </w:p>
           <w:p>
-            <w:pPr>
-              <w:rPr>
-                <w:sz w:val="24"/>
-                <w:szCs w:val="24"/>
-              </w:rPr>
-            </w:pPr>
-            <w:r>
-              <w:rPr>
-                <w:sz w:val="24"/>
-                <w:szCs w:val="24"/>
-              </w:rPr>
+            <w:r>
               <w:t xml:space="preserve">    </w:t>
             </w:r>
             <w:proofErr w:type="gramStart"/>
             <w:r>
-              <w:rPr>
-                <w:sz w:val="24"/>
-                <w:szCs w:val="24"/>
-              </w:rPr>
               <w:t>print(</w:t>
             </w:r>
             <w:proofErr w:type="spellStart"/>
             <w:proofErr w:type="gramEnd"/>
             <w:r>
-              <w:rPr>
-                <w:sz w:val="24"/>
-                <w:szCs w:val="24"/>
-              </w:rPr>
               <w:t>f"Sales</w:t>
             </w:r>
             <w:proofErr w:type="spellEnd"/>
             <w:r>
-              <w:rPr>
-                <w:sz w:val="24"/>
-                <w:szCs w:val="24"/>
-              </w:rPr>
               <w:t xml:space="preserve"> Tax: ${</w:t>
             </w:r>
             <w:proofErr w:type="spellStart"/>
             <w:r>
-              <w:rPr>
-                <w:sz w:val="24"/>
-                <w:szCs w:val="24"/>
-              </w:rPr>
               <w:t>sales_tax</w:t>
             </w:r>
             <w:proofErr w:type="spellEnd"/>
             <w:r>
-              <w:rPr>
-                <w:sz w:val="24"/>
-                <w:szCs w:val="24"/>
-              </w:rPr>
               <w:t>}")</w:t>
             </w:r>
           </w:p>
           <w:p>
-            <w:pPr>
-              <w:rPr>
-                <w:sz w:val="24"/>
-                <w:szCs w:val="24"/>
-              </w:rPr>
-            </w:pPr>
-            <w:r>
-              <w:rPr>
-                <w:sz w:val="24"/>
-                <w:szCs w:val="24"/>
-              </w:rPr>
+            <w:r>
               <w:t xml:space="preserve">    </w:t>
             </w:r>
             <w:proofErr w:type="gramStart"/>
             <w:r>
-              <w:rPr>
-                <w:sz w:val="24"/>
-                <w:szCs w:val="24"/>
-              </w:rPr>
               <w:t>print(</w:t>
             </w:r>
             <w:proofErr w:type="spellStart"/>
             <w:proofErr w:type="gramEnd"/>
             <w:r>
-              <w:rPr>
-                <w:sz w:val="24"/>
-                <w:szCs w:val="24"/>
-              </w:rPr>
               <w:t>f"Total</w:t>
             </w:r>
             <w:proofErr w:type="spellEnd"/>
             <w:r>
-              <w:rPr>
-                <w:sz w:val="24"/>
-                <w:szCs w:val="24"/>
-              </w:rPr>
               <w:t xml:space="preserve"> price: ${</w:t>
             </w:r>
             <w:proofErr w:type="spellStart"/>
             <w:r>
-              <w:rPr>
-                <w:sz w:val="24"/>
-                <w:szCs w:val="24"/>
-              </w:rPr>
               <w:t>total_price</w:t>
             </w:r>
             <w:proofErr w:type="spellEnd"/>
             <w:r>
-              <w:rPr>
-                <w:sz w:val="24"/>
-                <w:szCs w:val="24"/>
-              </w:rPr>
               <w:t>}")</w:t>
             </w:r>
           </w:p>
           <w:p>
-            <w:pPr>
-              <w:rPr>
-                <w:sz w:val="24"/>
-                <w:szCs w:val="24"/>
-              </w:rPr>
-            </w:pPr>
-            <w:r>
-              <w:rPr>
-                <w:sz w:val="24"/>
-                <w:szCs w:val="24"/>
-              </w:rPr>
+            <w:r>
               <w:t xml:space="preserve">    </w:t>
             </w:r>
           </w:p>
-          <w:p>
-            <w:pPr>
-              <w:rPr>
-                <w:sz w:val="24"/>
-                <w:szCs w:val="24"/>
-              </w:rPr>
-            </w:pPr>
-          </w:p>
-          <w:p>
-            <w:pPr>
-              <w:rPr>
-                <w:sz w:val="24"/>
-                <w:szCs w:val="24"/>
-              </w:rPr>
-            </w:pPr>
-            <w:r>
-              <w:rPr>
-                <w:sz w:val="24"/>
-                <w:szCs w:val="24"/>
-              </w:rPr>
+          <w:p/>
+          <w:p>
+            <w:r>
               <w:t>if __name__ == '__main__':</w:t>
             </w:r>
           </w:p>
           <w:p>
-            <w:pPr>
-              <w:rPr>
-                <w:sz w:val="24"/>
-                <w:szCs w:val="24"/>
-              </w:rPr>
-            </w:pPr>
-            <w:r>
-              <w:rPr>
-                <w:sz w:val="24"/>
-                <w:szCs w:val="24"/>
-              </w:rPr>
+            <w:r>
               <w:t xml:space="preserve">    </w:t>
             </w:r>
             <w:proofErr w:type="gramStart"/>
             <w:r>
-              <w:rPr>
-                <w:sz w:val="24"/>
-                <w:szCs w:val="24"/>
-              </w:rPr>
               <w:t>main(</w:t>
             </w:r>
             <w:proofErr w:type="gramEnd"/>
             <w:r>
-              <w:rPr>
-                <w:sz w:val="24"/>
-                <w:szCs w:val="24"/>
-              </w:rPr>
               <w:t>)</w:t>
             </w:r>
           </w:p>
@@ -997,8 +621,8 @@
               <w:rPr>
                 <w:b/>
                 <w:bCs/>
-                <w:sz w:val="44"/>
-                <w:szCs w:val="44"/>
+                <w:sz w:val="40"/>
+                <w:szCs w:val="40"/>
               </w:rPr>
             </w:pPr>
           </w:p>
@@ -1011,117 +635,117 @@
           <w:b/>
           <w:bCs/>
           <w:noProof/>
-          <w:sz w:val="44"/>
-          <w:szCs w:val="44"/>
-        </w:rPr>
-      </w:pPr>
-    </w:p>
-    <w:p>
-      <w:pPr>
-        <w:rPr>
-          <w:b/>
-          <w:bCs/>
-          <w:sz w:val="44"/>
-          <w:szCs w:val="44"/>
-          <w:u w:val="single"/>
-        </w:rPr>
-      </w:pPr>
-    </w:p>
-    <w:p>
-      <w:pPr>
-        <w:rPr>
-          <w:b/>
-          <w:bCs/>
-          <w:sz w:val="44"/>
-          <w:szCs w:val="44"/>
-          <w:u w:val="single"/>
-        </w:rPr>
-      </w:pPr>
-    </w:p>
-    <w:p>
-      <w:pPr>
-        <w:rPr>
-          <w:b/>
-          <w:bCs/>
-          <w:sz w:val="44"/>
-          <w:szCs w:val="44"/>
-          <w:u w:val="single"/>
-        </w:rPr>
-      </w:pPr>
-    </w:p>
-    <w:p>
-      <w:pPr>
-        <w:rPr>
-          <w:b/>
-          <w:bCs/>
-          <w:sz w:val="44"/>
-          <w:szCs w:val="44"/>
-          <w:u w:val="single"/>
-        </w:rPr>
-      </w:pPr>
-    </w:p>
-    <w:p>
-      <w:pPr>
-        <w:rPr>
-          <w:b/>
-          <w:bCs/>
-          <w:sz w:val="44"/>
-          <w:szCs w:val="44"/>
-          <w:u w:val="single"/>
-        </w:rPr>
-      </w:pPr>
-    </w:p>
-    <w:p>
-      <w:pPr>
-        <w:rPr>
-          <w:b/>
-          <w:bCs/>
-          <w:sz w:val="44"/>
-          <w:szCs w:val="44"/>
-          <w:u w:val="single"/>
-        </w:rPr>
-      </w:pPr>
-    </w:p>
-    <w:p>
-      <w:pPr>
-        <w:rPr>
-          <w:b/>
-          <w:bCs/>
-          <w:sz w:val="44"/>
-          <w:szCs w:val="44"/>
-          <w:u w:val="single"/>
-        </w:rPr>
-      </w:pPr>
-    </w:p>
-    <w:p>
-      <w:pPr>
-        <w:rPr>
-          <w:b/>
-          <w:bCs/>
-          <w:sz w:val="44"/>
-          <w:szCs w:val="44"/>
-          <w:u w:val="single"/>
-        </w:rPr>
-      </w:pPr>
-    </w:p>
-    <w:p>
-      <w:pPr>
-        <w:rPr>
-          <w:b/>
-          <w:bCs/>
-          <w:sz w:val="44"/>
-          <w:szCs w:val="44"/>
-          <w:u w:val="single"/>
-        </w:rPr>
-      </w:pPr>
-    </w:p>
-    <w:p>
-      <w:pPr>
-        <w:rPr>
-          <w:b/>
-          <w:bCs/>
-          <w:sz w:val="44"/>
-          <w:szCs w:val="44"/>
+          <w:sz w:val="40"/>
+          <w:szCs w:val="40"/>
+        </w:rPr>
+      </w:pPr>
+    </w:p>
+    <w:p>
+      <w:pPr>
+        <w:rPr>
+          <w:b/>
+          <w:bCs/>
+          <w:sz w:val="40"/>
+          <w:szCs w:val="40"/>
+          <w:u w:val="single"/>
+        </w:rPr>
+      </w:pPr>
+    </w:p>
+    <w:p>
+      <w:pPr>
+        <w:rPr>
+          <w:b/>
+          <w:bCs/>
+          <w:sz w:val="40"/>
+          <w:szCs w:val="40"/>
+          <w:u w:val="single"/>
+        </w:rPr>
+      </w:pPr>
+    </w:p>
+    <w:p>
+      <w:pPr>
+        <w:rPr>
+          <w:b/>
+          <w:bCs/>
+          <w:sz w:val="40"/>
+          <w:szCs w:val="40"/>
+          <w:u w:val="single"/>
+        </w:rPr>
+      </w:pPr>
+    </w:p>
+    <w:p>
+      <w:pPr>
+        <w:rPr>
+          <w:b/>
+          <w:bCs/>
+          <w:sz w:val="40"/>
+          <w:szCs w:val="40"/>
+          <w:u w:val="single"/>
+        </w:rPr>
+      </w:pPr>
+    </w:p>
+    <w:p>
+      <w:pPr>
+        <w:rPr>
+          <w:b/>
+          <w:bCs/>
+          <w:sz w:val="40"/>
+          <w:szCs w:val="40"/>
+          <w:u w:val="single"/>
+        </w:rPr>
+      </w:pPr>
+    </w:p>
+    <w:p>
+      <w:pPr>
+        <w:rPr>
+          <w:b/>
+          <w:bCs/>
+          <w:sz w:val="40"/>
+          <w:szCs w:val="40"/>
+          <w:u w:val="single"/>
+        </w:rPr>
+      </w:pPr>
+    </w:p>
+    <w:p>
+      <w:pPr>
+        <w:rPr>
+          <w:b/>
+          <w:bCs/>
+          <w:sz w:val="40"/>
+          <w:szCs w:val="40"/>
+          <w:u w:val="single"/>
+        </w:rPr>
+      </w:pPr>
+    </w:p>
+    <w:p>
+      <w:pPr>
+        <w:rPr>
+          <w:b/>
+          <w:bCs/>
+          <w:sz w:val="40"/>
+          <w:szCs w:val="40"/>
+          <w:u w:val="single"/>
+        </w:rPr>
+      </w:pPr>
+    </w:p>
+    <w:p>
+      <w:pPr>
+        <w:rPr>
+          <w:b/>
+          <w:bCs/>
+          <w:sz w:val="40"/>
+          <w:szCs w:val="40"/>
+          <w:u w:val="single"/>
+        </w:rPr>
+      </w:pPr>
+    </w:p>
+    <w:p>
+      <w:pPr>
+        <w:rPr>
+          <w:b/>
+          <w:bCs/>
+          <w:sz w:val="40"/>
+          <w:szCs w:val="40"/>
           <w:u w:val="single"/>
         </w:rPr>
       </w:pPr>
@@ -1130,8 +754,8 @@
           <w:b/>
           <w:bCs/>
           <w:color w:val="FF0000"/>
-          <w:sz w:val="44"/>
-          <w:szCs w:val="44"/>
+          <w:sz w:val="40"/>
+          <w:szCs w:val="40"/>
           <w:u w:val="single"/>
         </w:rPr>
         <w:lastRenderedPageBreak/>
@@ -1141,8 +765,8 @@
         <w:rPr>
           <w:b/>
           <w:bCs/>
-          <w:sz w:val="44"/>
-          <w:szCs w:val="44"/>
+          <w:sz w:val="40"/>
+          <w:szCs w:val="40"/>
           <w:u w:val="single"/>
         </w:rPr>
         <w:t>Code execution:</w:t>
@@ -1153,22 +777,22 @@
         <w:rPr>
           <w:b/>
           <w:bCs/>
-          <w:sz w:val="44"/>
-          <w:szCs w:val="44"/>
+          <w:sz w:val="40"/>
+          <w:szCs w:val="40"/>
         </w:rPr>
       </w:pPr>
       <w:r>
         <w:rPr>
           <w:b/>
           <w:bCs/>
-          <w:sz w:val="44"/>
-          <w:szCs w:val="44"/>
+          <w:sz w:val="40"/>
+          <w:szCs w:val="40"/>
         </w:rPr>
         <w:drawing>
-          <wp:inline distT="0" distB="0" distL="0" distR="0" wp14:anchorId="7E2F26F5" wp14:editId="27A5897F">
-            <wp:extent cx="5943600" cy="5561965"/>
-            <wp:effectExtent l="0" t="0" r="0" b="635"/>
-            <wp:docPr id="2020470075" name="Picture 1" descr="A screenshot of a computer program&#10;&#10;AI-generated content may be incorrect."/>
+          <wp:inline distT="0" distB="0" distL="0" distR="0" wp14:anchorId="0D7B92F6" wp14:editId="0B617C8E">
+            <wp:extent cx="5943600" cy="6034405"/>
+            <wp:effectExtent l="0" t="0" r="0" b="4445"/>
+            <wp:docPr id="1285584889" name="Picture 1" descr="A screenshot of a computer program&#10;&#10;AI-generated content may be incorrect."/>
             <wp:cNvGraphicFramePr>
               <a:graphicFrameLocks xmlns:a="http://schemas.openxmlformats.org/drawingml/2006/main" noChangeAspect="1"/>
             </wp:cNvGraphicFramePr>
@@ -1176,7 +800,7 @@
               <a:graphicData uri="http://schemas.openxmlformats.org/drawingml/2006/picture">
                 <pic:pic xmlns:pic="http://schemas.openxmlformats.org/drawingml/2006/picture">
                   <pic:nvPicPr>
-                    <pic:cNvPr id="2020470075" name="Picture 1" descr="A screenshot of a computer program&#10;&#10;AI-generated content may be incorrect."/>
+                    <pic:cNvPr id="1285584889" name="Picture 1" descr="A screenshot of a computer program&#10;&#10;AI-generated content may be incorrect."/>
                     <pic:cNvPicPr/>
                   </pic:nvPicPr>
                   <pic:blipFill>
@@ -1188,7 +812,7 @@
                   <pic:spPr>
                     <a:xfrm>
                       <a:off x="0" y="0"/>
-                      <a:ext cx="5943600" cy="5561965"/>
+                      <a:ext cx="5943600" cy="6034405"/>
                     </a:xfrm>
                     <a:prstGeom prst="rect">
                       <a:avLst/>
@@ -1206,48 +830,60 @@
         <w:rPr>
           <w:b/>
           <w:bCs/>
-          <w:sz w:val="44"/>
-          <w:szCs w:val="44"/>
-        </w:rPr>
-      </w:pPr>
-    </w:p>
-    <w:p>
-      <w:pPr>
-        <w:rPr>
-          <w:b/>
-          <w:bCs/>
-          <w:sz w:val="44"/>
-          <w:szCs w:val="44"/>
-        </w:rPr>
-      </w:pPr>
-    </w:p>
-    <w:p>
-      <w:pPr>
-        <w:rPr>
-          <w:b/>
-          <w:bCs/>
-          <w:sz w:val="44"/>
-          <w:szCs w:val="44"/>
-        </w:rPr>
-      </w:pPr>
-    </w:p>
-    <w:p>
-      <w:pPr>
-        <w:rPr>
-          <w:b/>
-          <w:bCs/>
-          <w:sz w:val="44"/>
-          <w:szCs w:val="44"/>
-        </w:rPr>
-      </w:pPr>
-    </w:p>
-    <w:p>
-      <w:pPr>
-        <w:rPr>
-          <w:b/>
-          <w:bCs/>
-          <w:sz w:val="44"/>
-          <w:szCs w:val="44"/>
+          <w:sz w:val="40"/>
+          <w:szCs w:val="40"/>
+        </w:rPr>
+      </w:pPr>
+    </w:p>
+    <w:p>
+      <w:pPr>
+        <w:rPr>
+          <w:b/>
+          <w:bCs/>
+          <w:sz w:val="40"/>
+          <w:szCs w:val="40"/>
+        </w:rPr>
+      </w:pPr>
+    </w:p>
+    <w:p>
+      <w:pPr>
+        <w:rPr>
+          <w:b/>
+          <w:bCs/>
+          <w:sz w:val="40"/>
+          <w:szCs w:val="40"/>
+        </w:rPr>
+      </w:pPr>
+    </w:p>
+    <w:p>
+      <w:pPr>
+        <w:rPr>
+          <w:b/>
+          <w:bCs/>
+          <w:sz w:val="40"/>
+          <w:szCs w:val="40"/>
+        </w:rPr>
+      </w:pPr>
+    </w:p>
+    <w:p>
+      <w:pPr>
+        <w:rPr>
+          <w:b/>
+          <w:bCs/>
+          <w:color w:val="FF0000"/>
+          <w:sz w:val="40"/>
+          <w:szCs w:val="40"/>
+          <w:u w:val="single"/>
+        </w:rPr>
+      </w:pPr>
+    </w:p>
+    <w:p>
+      <w:pPr>
+        <w:rPr>
+          <w:b/>
+          <w:bCs/>
+          <w:sz w:val="40"/>
+          <w:szCs w:val="40"/>
           <w:u w:val="single"/>
         </w:rPr>
       </w:pPr>
@@ -1256,19 +892,18 @@
           <w:b/>
           <w:bCs/>
           <w:color w:val="FF0000"/>
-          <w:sz w:val="44"/>
-          <w:szCs w:val="44"/>
-          <w:u w:val="single"/>
-        </w:rPr>
-        <w:lastRenderedPageBreak/>
+          <w:sz w:val="40"/>
+          <w:szCs w:val="40"/>
+          <w:u w:val="single"/>
+        </w:rPr>
         <w:t xml:space="preserve">Part2 </w:t>
       </w:r>
       <w:r>
         <w:rPr>
           <w:b/>
           <w:bCs/>
-          <w:sz w:val="44"/>
-          <w:szCs w:val="44"/>
+          <w:sz w:val="40"/>
+          <w:szCs w:val="40"/>
           <w:u w:val="single"/>
         </w:rPr>
         <w:t>Source code:</w:t>
@@ -1277,16 +912,51 @@
     <w:p>
       <w:pPr>
         <w:rPr>
-          <w:sz w:val="28"/>
-          <w:szCs w:val="28"/>
+          <w:sz w:val="24"/>
+          <w:szCs w:val="24"/>
         </w:rPr>
       </w:pPr>
       <w:r>
         <w:rPr>
-          <w:sz w:val="28"/>
-          <w:szCs w:val="28"/>
+          <w:b/>
+          <w:bCs/>
+          <w:sz w:val="24"/>
+          <w:szCs w:val="24"/>
+        </w:rPr>
+        <w:t>Problem statement:</w:t>
+      </w:r>
+      <w:r>
+        <w:rPr>
+          <w:sz w:val="24"/>
+          <w:szCs w:val="24"/>
+        </w:rPr>
+        <w:t xml:space="preserve"> </w:t>
+      </w:r>
+      <w:r>
+        <w:rPr>
+          <w:sz w:val="24"/>
+          <w:szCs w:val="24"/>
         </w:rPr>
         <w:t>Many people keep time using a 24-hour clock (11 is 11am and 23 is 11pm, 0 is midnight). If it is currently 13 and you set your alarm to go off in 50 hours, it will be 15 (3pm). Write a Python program to solve the general version of the above problem. Ask the user for the time now (in hours) and then ask for the number of hours to wait for the alarm. Your program should output what the time will be on a 24-hour clock when the alarm goes off.</w:t>
+      </w:r>
+    </w:p>
+    <w:p>
+      <w:pPr>
+        <w:rPr>
+          <w:b/>
+          <w:bCs/>
+          <w:sz w:val="24"/>
+          <w:szCs w:val="24"/>
+        </w:rPr>
+      </w:pPr>
+      <w:r>
+        <w:rPr>
+          <w:b/>
+          <w:bCs/>
+          <w:sz w:val="24"/>
+          <w:szCs w:val="24"/>
+        </w:rPr>
+        <w:t>Code:</w:t>
       </w:r>
     </w:p>
     <w:tbl>
@@ -1304,181 +974,546 @@
             <w:tcW w:w="9350" w:type="dxa"/>
           </w:tcPr>
           <w:p>
-            <w:r>
+            <w:pPr>
+              <w:rPr>
+                <w:sz w:val="20"/>
+                <w:szCs w:val="20"/>
+              </w:rPr>
+            </w:pPr>
+            <w:r>
+              <w:rPr>
+                <w:sz w:val="20"/>
+                <w:szCs w:val="20"/>
+              </w:rPr>
               <w:t xml:space="preserve">def </w:t>
             </w:r>
             <w:proofErr w:type="gramStart"/>
             <w:r>
+              <w:rPr>
+                <w:sz w:val="20"/>
+                <w:szCs w:val="20"/>
+              </w:rPr>
               <w:t>main(</w:t>
             </w:r>
             <w:proofErr w:type="gramEnd"/>
             <w:r>
+              <w:rPr>
+                <w:sz w:val="20"/>
+                <w:szCs w:val="20"/>
+              </w:rPr>
               <w:t>):</w:t>
             </w:r>
           </w:p>
           <w:p>
-            <w:r>
+            <w:pPr>
+              <w:rPr>
+                <w:sz w:val="20"/>
+                <w:szCs w:val="20"/>
+              </w:rPr>
+            </w:pPr>
+            <w:r>
+              <w:rPr>
+                <w:sz w:val="20"/>
+                <w:szCs w:val="20"/>
+              </w:rPr>
               <w:t xml:space="preserve">    now = </w:t>
             </w:r>
             <w:proofErr w:type="gramStart"/>
             <w:r>
+              <w:rPr>
+                <w:sz w:val="20"/>
+                <w:szCs w:val="20"/>
+              </w:rPr>
               <w:t>int(</w:t>
             </w:r>
             <w:proofErr w:type="gramEnd"/>
             <w:r>
-              <w:t>input("What is the User time now: "))</w:t>
-            </w:r>
-          </w:p>
-          <w:p>
-            <w:r>
+              <w:rPr>
+                <w:sz w:val="20"/>
+                <w:szCs w:val="20"/>
+              </w:rPr>
+              <w:t>input("What is the User time in hours now: "))</w:t>
+            </w:r>
+          </w:p>
+          <w:p>
+            <w:pPr>
+              <w:rPr>
+                <w:sz w:val="20"/>
+                <w:szCs w:val="20"/>
+              </w:rPr>
+            </w:pPr>
+            <w:r>
+              <w:rPr>
+                <w:sz w:val="20"/>
+                <w:szCs w:val="20"/>
+              </w:rPr>
               <w:t xml:space="preserve">    </w:t>
             </w:r>
             <w:proofErr w:type="spellStart"/>
             <w:r>
+              <w:rPr>
+                <w:sz w:val="20"/>
+                <w:szCs w:val="20"/>
+              </w:rPr>
               <w:t>alarm_hours</w:t>
             </w:r>
             <w:proofErr w:type="spellEnd"/>
             <w:r>
+              <w:rPr>
+                <w:sz w:val="20"/>
+                <w:szCs w:val="20"/>
+              </w:rPr>
               <w:t xml:space="preserve"> = </w:t>
             </w:r>
             <w:proofErr w:type="gramStart"/>
             <w:r>
+              <w:rPr>
+                <w:sz w:val="20"/>
+                <w:szCs w:val="20"/>
+              </w:rPr>
               <w:t>int(</w:t>
             </w:r>
             <w:proofErr w:type="gramEnd"/>
             <w:r>
+              <w:rPr>
+                <w:sz w:val="20"/>
+                <w:szCs w:val="20"/>
+              </w:rPr>
               <w:t>input("please enter the alarm wait hours: "))</w:t>
             </w:r>
           </w:p>
           <w:p>
-            <w:r>
+            <w:pPr>
+              <w:rPr>
+                <w:sz w:val="20"/>
+                <w:szCs w:val="20"/>
+              </w:rPr>
+            </w:pPr>
+            <w:r>
+              <w:rPr>
+                <w:sz w:val="20"/>
+                <w:szCs w:val="20"/>
+              </w:rPr>
               <w:t xml:space="preserve">    </w:t>
             </w:r>
           </w:p>
           <w:p>
-            <w:r>
+            <w:pPr>
+              <w:rPr>
+                <w:sz w:val="20"/>
+                <w:szCs w:val="20"/>
+              </w:rPr>
+            </w:pPr>
+            <w:r>
+              <w:rPr>
+                <w:sz w:val="20"/>
+                <w:szCs w:val="20"/>
+              </w:rPr>
               <w:t xml:space="preserve">    </w:t>
             </w:r>
             <w:proofErr w:type="gramStart"/>
             <w:r>
+              <w:rPr>
+                <w:sz w:val="20"/>
+                <w:szCs w:val="20"/>
+              </w:rPr>
+              <w:t>if(</w:t>
+            </w:r>
+            <w:proofErr w:type="gramEnd"/>
+            <w:r>
+              <w:rPr>
+                <w:sz w:val="20"/>
+                <w:szCs w:val="20"/>
+              </w:rPr>
+              <w:t>now &gt;23 or now &lt; 0):</w:t>
+            </w:r>
+          </w:p>
+          <w:p>
+            <w:pPr>
+              <w:rPr>
+                <w:sz w:val="20"/>
+                <w:szCs w:val="20"/>
+              </w:rPr>
+            </w:pPr>
+            <w:r>
+              <w:rPr>
+                <w:sz w:val="20"/>
+                <w:szCs w:val="20"/>
+              </w:rPr>
+              <w:t xml:space="preserve">        </w:t>
+            </w:r>
+            <w:proofErr w:type="gramStart"/>
+            <w:r>
+              <w:rPr>
+                <w:sz w:val="20"/>
+                <w:szCs w:val="20"/>
+              </w:rPr>
+              <w:t>print(</w:t>
+            </w:r>
+            <w:proofErr w:type="gramEnd"/>
+            <w:r>
+              <w:rPr>
+                <w:sz w:val="20"/>
+                <w:szCs w:val="20"/>
+              </w:rPr>
+              <w:t>"invalid time hours, must be a number between 0 - 23")</w:t>
+            </w:r>
+          </w:p>
+          <w:p>
+            <w:pPr>
+              <w:rPr>
+                <w:sz w:val="20"/>
+                <w:szCs w:val="20"/>
+              </w:rPr>
+            </w:pPr>
+            <w:r>
+              <w:rPr>
+                <w:sz w:val="20"/>
+                <w:szCs w:val="20"/>
+              </w:rPr>
+              <w:t xml:space="preserve">        </w:t>
+            </w:r>
+            <w:proofErr w:type="gramStart"/>
+            <w:r>
+              <w:rPr>
+                <w:sz w:val="20"/>
+                <w:szCs w:val="20"/>
+              </w:rPr>
+              <w:t>exit(</w:t>
+            </w:r>
+            <w:proofErr w:type="gramEnd"/>
+            <w:r>
+              <w:rPr>
+                <w:sz w:val="20"/>
+                <w:szCs w:val="20"/>
+              </w:rPr>
+              <w:t>1)</w:t>
+            </w:r>
+          </w:p>
+          <w:p>
+            <w:pPr>
+              <w:rPr>
+                <w:sz w:val="20"/>
+                <w:szCs w:val="20"/>
+              </w:rPr>
+            </w:pPr>
+            <w:r>
+              <w:rPr>
+                <w:sz w:val="20"/>
+                <w:szCs w:val="20"/>
+              </w:rPr>
+              <w:t xml:space="preserve">    </w:t>
+            </w:r>
+          </w:p>
+          <w:p>
+            <w:pPr>
+              <w:rPr>
+                <w:sz w:val="20"/>
+                <w:szCs w:val="20"/>
+              </w:rPr>
+            </w:pPr>
+            <w:r>
+              <w:rPr>
+                <w:sz w:val="20"/>
+                <w:szCs w:val="20"/>
+              </w:rPr>
+              <w:t xml:space="preserve">    </w:t>
+            </w:r>
+            <w:proofErr w:type="gramStart"/>
+            <w:r>
+              <w:rPr>
+                <w:sz w:val="20"/>
+                <w:szCs w:val="20"/>
+              </w:rPr>
               <w:t>print(</w:t>
             </w:r>
             <w:proofErr w:type="spellStart"/>
             <w:proofErr w:type="gramEnd"/>
             <w:r>
+              <w:rPr>
+                <w:sz w:val="20"/>
+                <w:szCs w:val="20"/>
+              </w:rPr>
               <w:t>f"Current</w:t>
             </w:r>
             <w:proofErr w:type="spellEnd"/>
             <w:r>
+              <w:rPr>
+                <w:sz w:val="20"/>
+                <w:szCs w:val="20"/>
+              </w:rPr>
               <w:t xml:space="preserve"> Time: {now:02}")</w:t>
             </w:r>
           </w:p>
           <w:p>
-            <w:r>
+            <w:pPr>
+              <w:rPr>
+                <w:sz w:val="20"/>
+                <w:szCs w:val="20"/>
+              </w:rPr>
+            </w:pPr>
+            <w:r>
+              <w:rPr>
+                <w:sz w:val="20"/>
+                <w:szCs w:val="20"/>
+              </w:rPr>
               <w:t xml:space="preserve">    </w:t>
             </w:r>
             <w:proofErr w:type="spellStart"/>
             <w:r>
+              <w:rPr>
+                <w:sz w:val="20"/>
+                <w:szCs w:val="20"/>
+              </w:rPr>
               <w:t>alarm_time</w:t>
             </w:r>
             <w:proofErr w:type="spellEnd"/>
             <w:r>
+              <w:rPr>
+                <w:sz w:val="20"/>
+                <w:szCs w:val="20"/>
+              </w:rPr>
               <w:t xml:space="preserve"> = now + </w:t>
             </w:r>
             <w:proofErr w:type="spellStart"/>
             <w:r>
+              <w:rPr>
+                <w:sz w:val="20"/>
+                <w:szCs w:val="20"/>
+              </w:rPr>
               <w:t>alarm_hours</w:t>
             </w:r>
             <w:proofErr w:type="spellEnd"/>
           </w:p>
           <w:p>
-            <w:r>
+            <w:pPr>
+              <w:rPr>
+                <w:sz w:val="20"/>
+                <w:szCs w:val="20"/>
+              </w:rPr>
+            </w:pPr>
+            <w:r>
+              <w:rPr>
+                <w:sz w:val="20"/>
+                <w:szCs w:val="20"/>
+              </w:rPr>
               <w:t xml:space="preserve">    </w:t>
             </w:r>
           </w:p>
           <w:p>
-            <w:r>
+            <w:pPr>
+              <w:rPr>
+                <w:sz w:val="20"/>
+                <w:szCs w:val="20"/>
+              </w:rPr>
+            </w:pPr>
+            <w:r>
+              <w:rPr>
+                <w:sz w:val="20"/>
+                <w:szCs w:val="20"/>
+              </w:rPr>
               <w:t>    if (</w:t>
             </w:r>
             <w:proofErr w:type="spellStart"/>
             <w:r>
+              <w:rPr>
+                <w:sz w:val="20"/>
+                <w:szCs w:val="20"/>
+              </w:rPr>
               <w:t>alarm_time</w:t>
             </w:r>
             <w:proofErr w:type="spellEnd"/>
             <w:r>
+              <w:rPr>
+                <w:sz w:val="20"/>
+                <w:szCs w:val="20"/>
+              </w:rPr>
               <w:t xml:space="preserve"> &gt; 23):</w:t>
             </w:r>
           </w:p>
           <w:p>
-            <w:r>
+            <w:pPr>
+              <w:rPr>
+                <w:sz w:val="20"/>
+                <w:szCs w:val="20"/>
+              </w:rPr>
+            </w:pPr>
+            <w:r>
+              <w:rPr>
+                <w:sz w:val="20"/>
+                <w:szCs w:val="20"/>
+              </w:rPr>
               <w:t xml:space="preserve">        </w:t>
             </w:r>
             <w:proofErr w:type="spellStart"/>
             <w:r>
+              <w:rPr>
+                <w:sz w:val="20"/>
+                <w:szCs w:val="20"/>
+              </w:rPr>
               <w:t>alarm_time</w:t>
             </w:r>
             <w:proofErr w:type="spellEnd"/>
             <w:r>
+              <w:rPr>
+                <w:sz w:val="20"/>
+                <w:szCs w:val="20"/>
+              </w:rPr>
               <w:t xml:space="preserve"> = </w:t>
             </w:r>
             <w:proofErr w:type="spellStart"/>
             <w:r>
+              <w:rPr>
+                <w:sz w:val="20"/>
+                <w:szCs w:val="20"/>
+              </w:rPr>
               <w:t>alarm_time</w:t>
             </w:r>
             <w:proofErr w:type="spellEnd"/>
             <w:r>
+              <w:rPr>
+                <w:sz w:val="20"/>
+                <w:szCs w:val="20"/>
+              </w:rPr>
               <w:t xml:space="preserve"> % 24</w:t>
             </w:r>
           </w:p>
           <w:p>
-            <w:r>
+            <w:pPr>
+              <w:rPr>
+                <w:sz w:val="20"/>
+                <w:szCs w:val="20"/>
+              </w:rPr>
+            </w:pPr>
+            <w:r>
+              <w:rPr>
+                <w:sz w:val="20"/>
+                <w:szCs w:val="20"/>
+              </w:rPr>
               <w:t xml:space="preserve">    </w:t>
             </w:r>
           </w:p>
           <w:p>
-            <w:r>
+            <w:pPr>
+              <w:rPr>
+                <w:sz w:val="20"/>
+                <w:szCs w:val="20"/>
+              </w:rPr>
+            </w:pPr>
+            <w:r>
+              <w:rPr>
+                <w:sz w:val="20"/>
+                <w:szCs w:val="20"/>
+              </w:rPr>
               <w:t xml:space="preserve">    </w:t>
             </w:r>
             <w:proofErr w:type="gramStart"/>
             <w:r>
+              <w:rPr>
+                <w:sz w:val="20"/>
+                <w:szCs w:val="20"/>
+              </w:rPr>
               <w:t>print(</w:t>
             </w:r>
             <w:proofErr w:type="spellStart"/>
             <w:proofErr w:type="gramEnd"/>
             <w:r>
+              <w:rPr>
+                <w:sz w:val="20"/>
+                <w:szCs w:val="20"/>
+              </w:rPr>
               <w:t>f"Alarm</w:t>
             </w:r>
             <w:proofErr w:type="spellEnd"/>
             <w:r>
+              <w:rPr>
+                <w:sz w:val="20"/>
+                <w:szCs w:val="20"/>
+              </w:rPr>
               <w:t xml:space="preserve"> Time: {alarm_time:02}")</w:t>
             </w:r>
           </w:p>
           <w:p>
-            <w:r>
+            <w:pPr>
+              <w:rPr>
+                <w:sz w:val="20"/>
+                <w:szCs w:val="20"/>
+              </w:rPr>
+            </w:pPr>
+            <w:r>
+              <w:rPr>
+                <w:sz w:val="20"/>
+                <w:szCs w:val="20"/>
+              </w:rPr>
               <w:t xml:space="preserve">    </w:t>
             </w:r>
           </w:p>
           <w:p>
-            <w:r>
+            <w:pPr>
+              <w:rPr>
+                <w:sz w:val="20"/>
+                <w:szCs w:val="20"/>
+              </w:rPr>
+            </w:pPr>
+            <w:r>
+              <w:rPr>
+                <w:sz w:val="20"/>
+                <w:szCs w:val="20"/>
+              </w:rPr>
               <w:t xml:space="preserve">    </w:t>
             </w:r>
           </w:p>
-          <w:p/>
-          <w:p>
-            <w:r>
+          <w:p>
+            <w:pPr>
+              <w:rPr>
+                <w:sz w:val="20"/>
+                <w:szCs w:val="20"/>
+              </w:rPr>
+            </w:pPr>
+          </w:p>
+          <w:p>
+            <w:pPr>
+              <w:rPr>
+                <w:sz w:val="20"/>
+                <w:szCs w:val="20"/>
+              </w:rPr>
+            </w:pPr>
+            <w:r>
+              <w:rPr>
+                <w:sz w:val="20"/>
+                <w:szCs w:val="20"/>
+              </w:rPr>
               <w:t>if __name__ == '__main__':</w:t>
             </w:r>
           </w:p>
           <w:p>
-            <w:r>
+            <w:pPr>
+              <w:rPr>
+                <w:sz w:val="20"/>
+                <w:szCs w:val="20"/>
+              </w:rPr>
+            </w:pPr>
+            <w:r>
+              <w:rPr>
+                <w:sz w:val="20"/>
+                <w:szCs w:val="20"/>
+              </w:rPr>
               <w:t xml:space="preserve">    </w:t>
             </w:r>
             <w:proofErr w:type="gramStart"/>
             <w:r>
+              <w:rPr>
+                <w:sz w:val="20"/>
+                <w:szCs w:val="20"/>
+              </w:rPr>
               <w:t>main(</w:t>
             </w:r>
             <w:proofErr w:type="gramEnd"/>
             <w:r>
+              <w:rPr>
+                <w:sz w:val="20"/>
+                <w:szCs w:val="20"/>
+              </w:rPr>
               <w:t>)</w:t>
             </w:r>
           </w:p>
@@ -1487,8 +1522,8 @@
               <w:rPr>
                 <w:b/>
                 <w:bCs/>
-                <w:sz w:val="44"/>
-                <w:szCs w:val="44"/>
+                <w:sz w:val="40"/>
+                <w:szCs w:val="40"/>
                 <w:u w:val="single"/>
               </w:rPr>
             </w:pPr>
@@ -1501,96 +1536,64 @@
         <w:rPr>
           <w:b/>
           <w:bCs/>
-          <w:sz w:val="44"/>
-          <w:szCs w:val="44"/>
-          <w:u w:val="single"/>
-        </w:rPr>
-      </w:pPr>
-    </w:p>
-    <w:p>
-      <w:pPr>
-        <w:rPr>
-          <w:b/>
-          <w:bCs/>
-          <w:sz w:val="44"/>
-          <w:szCs w:val="44"/>
-          <w:u w:val="single"/>
-        </w:rPr>
-      </w:pPr>
-    </w:p>
-    <w:p>
-      <w:pPr>
-        <w:rPr>
-          <w:b/>
-          <w:bCs/>
-          <w:sz w:val="44"/>
-          <w:szCs w:val="44"/>
-          <w:u w:val="single"/>
-        </w:rPr>
-      </w:pPr>
-    </w:p>
-    <w:p>
-      <w:pPr>
-        <w:rPr>
-          <w:b/>
-          <w:bCs/>
-          <w:sz w:val="44"/>
-          <w:szCs w:val="44"/>
-          <w:u w:val="single"/>
-        </w:rPr>
-      </w:pPr>
-    </w:p>
-    <w:p>
-      <w:pPr>
-        <w:rPr>
-          <w:b/>
-          <w:bCs/>
-          <w:sz w:val="44"/>
-          <w:szCs w:val="44"/>
-          <w:u w:val="single"/>
-        </w:rPr>
-      </w:pPr>
-    </w:p>
-    <w:p>
-      <w:pPr>
-        <w:rPr>
-          <w:b/>
-          <w:bCs/>
-          <w:sz w:val="44"/>
-          <w:szCs w:val="44"/>
-          <w:u w:val="single"/>
-        </w:rPr>
-      </w:pPr>
-    </w:p>
-    <w:p>
-      <w:pPr>
-        <w:rPr>
-          <w:b/>
-          <w:bCs/>
-          <w:sz w:val="44"/>
-          <w:szCs w:val="44"/>
-          <w:u w:val="single"/>
-        </w:rPr>
-      </w:pPr>
-    </w:p>
-    <w:p>
-      <w:pPr>
-        <w:rPr>
-          <w:b/>
-          <w:bCs/>
-          <w:sz w:val="44"/>
-          <w:szCs w:val="44"/>
-          <w:u w:val="single"/>
-        </w:rPr>
-      </w:pPr>
-    </w:p>
-    <w:p>
-      <w:pPr>
-        <w:rPr>
-          <w:b/>
-          <w:bCs/>
-          <w:sz w:val="44"/>
-          <w:szCs w:val="44"/>
+          <w:sz w:val="40"/>
+          <w:szCs w:val="40"/>
+          <w:u w:val="single"/>
+        </w:rPr>
+      </w:pPr>
+    </w:p>
+    <w:p>
+      <w:pPr>
+        <w:rPr>
+          <w:b/>
+          <w:bCs/>
+          <w:sz w:val="40"/>
+          <w:szCs w:val="40"/>
+          <w:u w:val="single"/>
+        </w:rPr>
+      </w:pPr>
+    </w:p>
+    <w:p>
+      <w:pPr>
+        <w:rPr>
+          <w:b/>
+          <w:bCs/>
+          <w:sz w:val="40"/>
+          <w:szCs w:val="40"/>
+          <w:u w:val="single"/>
+        </w:rPr>
+      </w:pPr>
+    </w:p>
+    <w:p>
+      <w:pPr>
+        <w:rPr>
+          <w:b/>
+          <w:bCs/>
+          <w:sz w:val="40"/>
+          <w:szCs w:val="40"/>
+          <w:u w:val="single"/>
+        </w:rPr>
+      </w:pPr>
+    </w:p>
+    <w:p>
+      <w:pPr>
+        <w:rPr>
+          <w:b/>
+          <w:bCs/>
+          <w:color w:val="FF0000"/>
+          <w:sz w:val="40"/>
+          <w:szCs w:val="40"/>
+          <w:u w:val="single"/>
+        </w:rPr>
+      </w:pPr>
+    </w:p>
+    <w:p>
+      <w:pPr>
+        <w:rPr>
+          <w:b/>
+          <w:bCs/>
+          <w:sz w:val="40"/>
+          <w:szCs w:val="40"/>
           <w:u w:val="single"/>
         </w:rPr>
       </w:pPr>
@@ -1599,18 +1602,19 @@
           <w:b/>
           <w:bCs/>
           <w:color w:val="FF0000"/>
-          <w:sz w:val="44"/>
-          <w:szCs w:val="44"/>
-          <w:u w:val="single"/>
-        </w:rPr>
+          <w:sz w:val="40"/>
+          <w:szCs w:val="40"/>
+          <w:u w:val="single"/>
+        </w:rPr>
+        <w:lastRenderedPageBreak/>
         <w:t xml:space="preserve">Part2 </w:t>
       </w:r>
       <w:r>
         <w:rPr>
           <w:b/>
           <w:bCs/>
-          <w:sz w:val="44"/>
-          <w:szCs w:val="44"/>
+          <w:sz w:val="40"/>
+          <w:szCs w:val="40"/>
           <w:u w:val="single"/>
         </w:rPr>
         <w:t>Code execution:</w:t>
@@ -1621,22 +1625,22 @@
         <w:rPr>
           <w:b/>
           <w:bCs/>
-          <w:sz w:val="44"/>
-          <w:szCs w:val="44"/>
+          <w:sz w:val="40"/>
+          <w:szCs w:val="40"/>
         </w:rPr>
       </w:pPr>
       <w:r>
         <w:rPr>
           <w:b/>
           <w:bCs/>
-          <w:sz w:val="44"/>
-          <w:szCs w:val="44"/>
+          <w:sz w:val="40"/>
+          <w:szCs w:val="40"/>
         </w:rPr>
         <w:drawing>
-          <wp:inline distT="0" distB="0" distL="0" distR="0" wp14:anchorId="6B066688" wp14:editId="4574F69E">
-            <wp:extent cx="4714875" cy="6014992"/>
-            <wp:effectExtent l="0" t="0" r="0" b="5080"/>
-            <wp:docPr id="1200261831" name="Picture 1" descr="A screenshot of a computer program&#10;&#10;AI-generated content may be incorrect."/>
+          <wp:inline distT="0" distB="0" distL="0" distR="0" wp14:anchorId="40D464C1" wp14:editId="657F0E1C">
+            <wp:extent cx="4515805" cy="6205855"/>
+            <wp:effectExtent l="0" t="0" r="0" b="4445"/>
+            <wp:docPr id="228924624" name="Picture 1" descr="A screenshot of a computer program&#10;&#10;AI-generated content may be incorrect."/>
             <wp:cNvGraphicFramePr>
               <a:graphicFrameLocks xmlns:a="http://schemas.openxmlformats.org/drawingml/2006/main" noChangeAspect="1"/>
             </wp:cNvGraphicFramePr>
@@ -1644,7 +1648,7 @@
               <a:graphicData uri="http://schemas.openxmlformats.org/drawingml/2006/picture">
                 <pic:pic xmlns:pic="http://schemas.openxmlformats.org/drawingml/2006/picture">
                   <pic:nvPicPr>
-                    <pic:cNvPr id="1200261831" name="Picture 1" descr="A screenshot of a computer program&#10;&#10;AI-generated content may be incorrect."/>
+                    <pic:cNvPr id="228924624" name="Picture 1" descr="A screenshot of a computer program&#10;&#10;AI-generated content may be incorrect."/>
                     <pic:cNvPicPr/>
                   </pic:nvPicPr>
                   <pic:blipFill>
@@ -1656,7 +1660,7 @@
                   <pic:spPr>
                     <a:xfrm>
                       <a:off x="0" y="0"/>
-                      <a:ext cx="4718853" cy="6020067"/>
+                      <a:ext cx="4518956" cy="6210186"/>
                     </a:xfrm>
                     <a:prstGeom prst="rect">
                       <a:avLst/>
@@ -2079,6 +2083,7 @@
   <w:style w:type="paragraph" w:default="1" w:styleId="Normal">
     <w:name w:val="Normal"/>
     <w:qFormat/>
+    <w:rsid w:val="00EF3F44"/>
   </w:style>
   <w:style w:type="paragraph" w:styleId="Heading1">
     <w:name w:val="heading 1"/>

</xml_diff>

<commit_message>
Module 4 Portfolio milestone
</commit_message>
<xml_diff>
--- a/CSC500/module3/Module3_Critical_Thinking.docx
+++ b/CSC500/module3/Module3_Critical_Thinking.docx
@@ -97,34 +97,16 @@
           <w:p>
             <w:pPr>
               <w:rPr>
-                <w:sz w:val="20"/>
-                <w:szCs w:val="20"/>
+                <w:noProof/>
               </w:rPr>
             </w:pPr>
             <w:hyperlink r:id="rId4" w:history="1">
               <w:r>
                 <w:rPr>
                   <w:rStyle w:val="Hyperlink"/>
-                  <w:sz w:val="20"/>
-                  <w:szCs w:val="20"/>
+                  <w:noProof/>
                 </w:rPr>
-                <w:t>https://github.com/sankar228/csu-ms-aiml/tree/e1a2125165854b90a9caace8350def265f18</w:t>
-              </w:r>
-              <w:r>
-                <w:rPr>
-                  <w:rStyle w:val="Hyperlink"/>
-                  <w:sz w:val="20"/>
-                  <w:szCs w:val="20"/>
-                </w:rPr>
-                <w:t>b</w:t>
-              </w:r>
-              <w:r>
-                <w:rPr>
-                  <w:rStyle w:val="Hyperlink"/>
-                  <w:sz w:val="20"/>
-                  <w:szCs w:val="20"/>
-                </w:rPr>
-                <w:t>7b8/CSC500/module3</w:t>
+                <w:t>https://github.com/sankar228/csu-ms-aiml/tree/ad60e50799b6db399ce3c6ec33ee270106885904/CSC500/module3</w:t>
               </w:r>
             </w:hyperlink>
           </w:p>
@@ -785,6 +767,7 @@
         <w:rPr>
           <w:b/>
           <w:bCs/>
+          <w:noProof/>
           <w:sz w:val="40"/>
           <w:szCs w:val="40"/>
         </w:rPr>
@@ -1633,6 +1616,7 @@
         <w:rPr>
           <w:b/>
           <w:bCs/>
+          <w:noProof/>
           <w:sz w:val="40"/>
           <w:szCs w:val="40"/>
         </w:rPr>
@@ -2287,6 +2271,7 @@
   <w:style w:type="character" w:default="1" w:styleId="DefaultParagraphFont">
     <w:name w:val="Default Paragraph Font"/>
     <w:uiPriority w:val="1"/>
+    <w:semiHidden/>
     <w:unhideWhenUsed/>
   </w:style>
   <w:style w:type="table" w:default="1" w:styleId="TableNormal">

</xml_diff>